<commit_message>
Add new doc - 28 rebuild run3, update other docs
</commit_message>
<xml_diff>
--- a/12 - R710 Proxmox VM – Ubuntu Workstation with STATIC IP.docx
+++ b/12 - R710 Proxmox VM – Ubuntu Workstation with STATIC IP.docx
@@ -2333,8 +2333,15 @@
         <w:t>e</w:t>
       </w:r>
       <w:r>
-        <w:t xml:space="preserve"> (top right drop down). </w:t>
-      </w:r>
+        <w:t xml:space="preserve"> (top right drop down).</w:t>
+      </w:r>
+    </w:p>
+    <w:p>
+      <w:r>
+        <w:t>On the next power up, the new network settings will take effect.</w:t>
+      </w:r>
+      <w:bookmarkStart w:id="0" w:name="_GoBack"/>
+      <w:bookmarkEnd w:id="0"/>
     </w:p>
     <w:p>
       <w:r>
@@ -2461,8 +2468,6 @@
       <w:r>
         <w:t>-=-=-</w:t>
       </w:r>
-      <w:bookmarkStart w:id="0" w:name="_GoBack"/>
-      <w:bookmarkEnd w:id="0"/>
     </w:p>
     <w:p>
       <w:pPr>
@@ -2611,6 +2616,7 @@
     </w:p>
     <w:p>
       <w:r>
+        <w:lastRenderedPageBreak/>
         <w:t>-=-=-</w:t>
       </w:r>
     </w:p>
@@ -2619,7 +2625,6 @@
         <w:pStyle w:val="Heading2"/>
       </w:pPr>
       <w:r>
-        <w:lastRenderedPageBreak/>
         <w:t>Enable GNOME Classic Mode</w:t>
       </w:r>
     </w:p>
@@ -2803,6 +2808,54 @@
         <w:t>-=-=-</w:t>
       </w:r>
     </w:p>
+    <w:p>
+      <w:pPr>
+        <w:pStyle w:val="Heading2"/>
+      </w:pPr>
+      <w:r>
+        <w:t>Prevent further auto updates:</w:t>
+      </w:r>
+    </w:p>
+    <w:p>
+      <w:pPr>
+        <w:rPr>
+          <w:b/>
+        </w:rPr>
+      </w:pPr>
+      <w:proofErr w:type="spellStart"/>
+      <w:proofErr w:type="gramStart"/>
+      <w:r>
+        <w:rPr>
+          <w:b/>
+        </w:rPr>
+        <w:t>sudo</w:t>
+      </w:r>
+      <w:proofErr w:type="spellEnd"/>
+      <w:proofErr w:type="gramEnd"/>
+      <w:r>
+        <w:rPr>
+          <w:b/>
+        </w:rPr>
+        <w:t xml:space="preserve"> </w:t>
+      </w:r>
+      <w:r>
+        <w:rPr>
+          <w:b/>
+        </w:rPr>
+        <w:t>apt remove unattended-upgrades</w:t>
+      </w:r>
+    </w:p>
+    <w:p>
+      <w:r>
+        <w:t>Doing the above is important to keep control of the server and not have packages updated that may break some existing installation configuration.</w:t>
+      </w:r>
+    </w:p>
+    <w:p>
+      <w:r>
+        <w:t>-=-=-</w:t>
+      </w:r>
+    </w:p>
+    <w:p/>
     <w:p>
       <w:r>
         <w:t xml:space="preserve">That completes the creation and initial setup of the </w:t>
@@ -4287,7 +4340,7 @@
 </file>
 
 <file path=customXml/itemProps1.xml><?xml version="1.0" encoding="utf-8"?>
-<ds:datastoreItem xmlns:ds="http://schemas.openxmlformats.org/officeDocument/2006/customXml" ds:itemID="{83490E29-03CF-45B6-A466-8A83E7C17167}">
+<ds:datastoreItem xmlns:ds="http://schemas.openxmlformats.org/officeDocument/2006/customXml" ds:itemID="{8F2F2514-9601-4C0E-9FE7-2EB30CFFFDA5}">
   <ds:schemaRefs>
     <ds:schemaRef ds:uri="http://schemas.openxmlformats.org/officeDocument/2006/bibliography"/>
   </ds:schemaRefs>

</xml_diff>